<commit_message>
Added System Architecture  in the resume and skills.
</commit_message>
<xml_diff>
--- a/src/Resume_CV/Ujjwal-CV-Naukri.docx
+++ b/src/Resume_CV/Ujjwal-CV-Naukri.docx
@@ -1121,7 +1121,7 @@
                 <w:sz w:val="20"/>
                 <w:lang w:val="en-US"/>
               </w:rPr>
-              <w:t xml:space="preserve">Redis, Kafka </w:t>
+              <w:t>System architecture</w:t>
             </w:r>
           </w:p>
           <w:p>
@@ -1149,7 +1149,35 @@
                 <w:sz w:val="20"/>
                 <w:lang w:val="en-US"/>
               </w:rPr>
-              <w:t>ReactJS, Redux</w:t>
+              <w:t xml:space="preserve">Redis, Kafka </w:t>
+            </w:r>
+          </w:p>
+          <w:p>
+            <w:pPr>
+              <w:pStyle w:val="14"/>
+              <w:numPr>
+                <w:ilvl w:val="0"/>
+                <w:numId w:val="2"/>
+              </w:numPr>
+              <w:tabs>
+                <w:tab w:val="left" w:pos="10800"/>
+              </w:tabs>
+              <w:spacing w:after="40" w:line="276" w:lineRule="auto"/>
+              <w:ind w:left="330"/>
+              <w:jc w:val="both"/>
+              <w:rPr>
+                <w:rFonts w:hint="default" w:asciiTheme="majorHAnsi" w:hAnsiTheme="majorHAnsi"/>
+                <w:sz w:val="20"/>
+                <w:lang w:val="en-US"/>
+              </w:rPr>
+            </w:pPr>
+            <w:r>
+              <w:rPr>
+                <w:rFonts w:hint="default" w:asciiTheme="majorHAnsi" w:hAnsiTheme="majorHAnsi"/>
+                <w:sz w:val="20"/>
+                <w:lang w:val="en-US"/>
+              </w:rPr>
+              <w:t>ReactJS, Redux, Zustand</w:t>
             </w:r>
           </w:p>
           <w:p>
@@ -3616,7 +3644,7 @@
                 <w:b/>
                 <w:lang w:val="en-US"/>
               </w:rPr>
-              <w:t>Service + Procude based)</w:t>
+              <w:t>Product + Service based + Consulting)</w:t>
             </w:r>
             <w:r>
               <w:rPr>
@@ -3669,8 +3697,6 @@
               </w:rPr>
               <w:t>May 2024-Present</w:t>
             </w:r>
-            <w:bookmarkStart w:id="0" w:name="_GoBack"/>
-            <w:bookmarkEnd w:id="0"/>
           </w:p>
           <w:p>
             <w:pPr>
@@ -3891,7 +3917,7 @@
               <w:rPr>
                 <w:b/>
               </w:rPr>
-              <w:t>Safety Labs Inc., Noida (Telemedicine Home-Based Health Care)</w:t>
+              <w:t>Safety Labs Inc., Noida (</w:t>
             </w:r>
             <w:r>
               <w:rPr>
@@ -3899,6 +3925,20 @@
                 <w:b/>
                 <w:lang w:val="en-US"/>
               </w:rPr>
+              <w:t>Product</w:t>
+            </w:r>
+            <w:r>
+              <w:rPr>
+                <w:b/>
+              </w:rPr>
+              <w:t>-Based)</w:t>
+            </w:r>
+            <w:r>
+              <w:rPr>
+                <w:rFonts w:hint="default"/>
+                <w:b/>
+                <w:lang w:val="en-US"/>
+              </w:rPr>
               <w:t xml:space="preserve"> (Hybrid)</w:t>
             </w:r>
             <w:r>
@@ -3910,140 +3950,40 @@
           </w:p>
           <w:p>
             <w:pPr>
-              <w:spacing w:after="0" w:line="276" w:lineRule="auto"/>
-              <w:ind w:right="116"/>
-              <w:jc w:val="both"/>
-              <w:rPr>
-                <w:rFonts w:eastAsia="Tahoma" w:asciiTheme="majorHAnsi" w:hAnsiTheme="majorHAnsi" w:cstheme="minorHAnsi"/>
-                <w:b/>
-                <w:color w:val="000000"/>
-                <w:spacing w:val="-10"/>
-                <w:sz w:val="20"/>
-              </w:rPr>
-            </w:pPr>
-            <w:r>
-              <w:rPr>
-                <w:rFonts w:eastAsia="Tahoma" w:asciiTheme="majorHAnsi" w:hAnsiTheme="majorHAnsi" w:cstheme="minorHAnsi"/>
-                <w:b/>
-                <w:color w:val="000000"/>
-                <w:spacing w:val="-10"/>
-                <w:sz w:val="20"/>
-              </w:rPr>
-              <w:t xml:space="preserve">Growth Path [Java Developer </w:t>
-            </w:r>
-            <w:r>
-              <w:rPr>
-                <w:rFonts w:ascii="Arial" w:hAnsi="Arial" w:cs="Arial"/>
-                <w:color w:val="040C28"/>
-                <w:spacing w:val="-10"/>
-                <w:sz w:val="30"/>
-                <w:szCs w:val="30"/>
-              </w:rPr>
-              <w:t>→</w:t>
-            </w:r>
-            <w:r>
-              <w:rPr>
-                <w:rFonts w:eastAsia="Tahoma" w:asciiTheme="majorHAnsi" w:hAnsiTheme="majorHAnsi" w:cstheme="minorHAnsi"/>
-                <w:b/>
-                <w:color w:val="000000"/>
-                <w:spacing w:val="-10"/>
-                <w:sz w:val="20"/>
-              </w:rPr>
-              <w:t>Full-</w:t>
-            </w:r>
-            <w:r>
+              <w:spacing w:after="0" w:line="240" w:lineRule="auto"/>
               <w:rPr>
                 <w:rFonts w:hint="default" w:eastAsia="Tahoma" w:asciiTheme="majorHAnsi" w:hAnsiTheme="majorHAnsi" w:cstheme="minorHAnsi"/>
                 <w:b/>
-                <w:color w:val="000000"/>
-                <w:spacing w:val="-10"/>
-                <w:sz w:val="20"/>
-                <w:lang w:val="en-US"/>
-              </w:rPr>
-              <w:t>S</w:t>
-            </w:r>
-            <w:r>
-              <w:rPr>
-                <w:rFonts w:eastAsia="Tahoma" w:asciiTheme="majorHAnsi" w:hAnsiTheme="majorHAnsi" w:cstheme="minorHAnsi"/>
-                <w:b/>
-                <w:color w:val="000000"/>
-                <w:spacing w:val="-10"/>
-                <w:sz w:val="20"/>
-              </w:rPr>
-              <w:t>tack Developer (EL</w:t>
-            </w:r>
+                <w:sz w:val="20"/>
+                <w:lang w:val="en-US"/>
+              </w:rPr>
+            </w:pPr>
             <w:r>
               <w:rPr>
                 <w:rFonts w:hint="default" w:eastAsia="Tahoma" w:asciiTheme="majorHAnsi" w:hAnsiTheme="majorHAnsi" w:cstheme="minorHAnsi"/>
                 <w:b/>
-                <w:color w:val="000000"/>
-                <w:spacing w:val="-10"/>
-                <w:sz w:val="20"/>
-                <w:lang w:val="en-US"/>
-              </w:rPr>
-              <w:t>-</w:t>
-            </w:r>
-            <w:r>
-              <w:rPr>
-                <w:rFonts w:eastAsia="Tahoma" w:asciiTheme="majorHAnsi" w:hAnsiTheme="majorHAnsi" w:cstheme="minorHAnsi"/>
-                <w:b/>
-                <w:color w:val="000000"/>
-                <w:spacing w:val="-10"/>
-                <w:sz w:val="20"/>
-              </w:rPr>
-              <w:t xml:space="preserve">II)] | Feb </w:t>
-            </w:r>
-            <w:r>
+                <w:sz w:val="20"/>
+                <w:lang w:val="en-US"/>
+              </w:rPr>
+              <w:t>Growth Path [Java Developer →Full-Stack Developer (EL-II)] | Feb 2022 – May 2024</w:t>
+            </w:r>
+          </w:p>
+          <w:p>
+            <w:pPr>
+              <w:spacing w:after="0" w:line="240" w:lineRule="auto"/>
               <w:rPr>
                 <w:rFonts w:hint="default" w:eastAsia="Tahoma" w:asciiTheme="majorHAnsi" w:hAnsiTheme="majorHAnsi" w:cstheme="minorHAnsi"/>
                 <w:b/>
-                <w:color w:val="000000"/>
-                <w:spacing w:val="-10"/>
-                <w:sz w:val="20"/>
-                <w:lang w:val="en-US"/>
-              </w:rPr>
-              <w:t>20</w:t>
-            </w:r>
-            <w:r>
-              <w:rPr>
-                <w:rFonts w:eastAsia="Tahoma" w:asciiTheme="majorHAnsi" w:hAnsiTheme="majorHAnsi" w:cstheme="minorHAnsi"/>
-                <w:b/>
-                <w:color w:val="000000"/>
-                <w:spacing w:val="-10"/>
-                <w:sz w:val="20"/>
-              </w:rPr>
-              <w:t xml:space="preserve">22 – </w:t>
-            </w:r>
+                <w:sz w:val="20"/>
+                <w:lang w:val="en-US"/>
+              </w:rPr>
+            </w:pPr>
             <w:r>
               <w:rPr>
                 <w:rFonts w:hint="default" w:eastAsia="Tahoma" w:asciiTheme="majorHAnsi" w:hAnsiTheme="majorHAnsi" w:cstheme="minorHAnsi"/>
                 <w:b/>
-                <w:color w:val="000000"/>
-                <w:spacing w:val="-10"/>
-                <w:sz w:val="20"/>
-                <w:lang w:val="en-US"/>
-              </w:rPr>
-              <w:t>May 2024</w:t>
-            </w:r>
-          </w:p>
-          <w:p>
-            <w:pPr>
-              <w:spacing w:after="0" w:line="276" w:lineRule="auto"/>
-              <w:ind w:right="116"/>
-              <w:jc w:val="both"/>
-              <w:rPr>
-                <w:rFonts w:eastAsia="Tahoma" w:asciiTheme="majorHAnsi" w:hAnsiTheme="majorHAnsi" w:cstheme="minorHAnsi"/>
-                <w:b/>
-                <w:color w:val="000000"/>
-                <w:sz w:val="20"/>
-              </w:rPr>
-            </w:pPr>
-            <w:r>
-              <w:rPr>
-                <w:rFonts w:eastAsia="Tahoma" w:asciiTheme="majorHAnsi" w:hAnsiTheme="majorHAnsi" w:cstheme="minorHAnsi"/>
-                <w:b/>
-                <w:color w:val="000000"/>
-                <w:sz w:val="20"/>
+                <w:sz w:val="20"/>
+                <w:lang w:val="en-US"/>
               </w:rPr>
               <w:t>Key Result Areas:</w:t>
             </w:r>
@@ -4205,7 +4145,7 @@
                 <w:color w:val="000000"/>
                 <w:sz w:val="20"/>
               </w:rPr>
-              <w:t>Enhancing UI efficiency and responsiveness</w:t>
+              <w:t>Enhancing UI</w:t>
             </w:r>
             <w:r>
               <w:rPr>
@@ -4214,7 +4154,41 @@
                 <w:sz w:val="20"/>
                 <w:lang w:val="en-US"/>
               </w:rPr>
-              <w:t xml:space="preserve"> for healthcare products</w:t>
+              <w:t>,</w:t>
+            </w:r>
+            <w:r>
+              <w:rPr>
+                <w:rFonts w:eastAsia="Tahoma" w:asciiTheme="majorHAnsi" w:hAnsiTheme="majorHAnsi" w:cstheme="minorHAnsi"/>
+                <w:color w:val="000000"/>
+                <w:sz w:val="20"/>
+              </w:rPr>
+              <w:t xml:space="preserve"> responsiveness</w:t>
+            </w:r>
+            <w:r>
+              <w:rPr>
+                <w:rFonts w:hint="default" w:eastAsia="Tahoma" w:asciiTheme="majorHAnsi" w:hAnsiTheme="majorHAnsi" w:cstheme="minorHAnsi"/>
+                <w:color w:val="000000"/>
+                <w:sz w:val="20"/>
+                <w:lang w:val="en-US"/>
+              </w:rPr>
+              <w:t xml:space="preserve"> and </w:t>
+            </w:r>
+            <w:r>
+              <w:rPr>
+                <w:rFonts w:eastAsia="Tahoma" w:asciiTheme="majorHAnsi" w:hAnsiTheme="majorHAnsi" w:cstheme="minorHAnsi"/>
+                <w:color w:val="000000"/>
+                <w:sz w:val="20"/>
+              </w:rPr>
+              <w:t>efficiency</w:t>
+            </w:r>
+            <w:r>
+              <w:rPr>
+                <w:rFonts w:hint="default" w:eastAsia="Tahoma" w:asciiTheme="majorHAnsi" w:hAnsiTheme="majorHAnsi" w:cstheme="minorHAnsi"/>
+                <w:color w:val="000000"/>
+                <w:sz w:val="20"/>
+                <w:lang w:val="en-US"/>
+              </w:rPr>
+              <w:t xml:space="preserve"> for in-house Telemedicine Home-based healthcare products for the dedicated product</w:t>
             </w:r>
             <w:r>
               <w:rPr>
@@ -4508,7 +4482,7 @@
               <w:rPr>
                 <w:b/>
               </w:rPr>
-              <w:t>Digitization Services to Indian Government)</w:t>
+              <w:t>Services to Indian Government)</w:t>
             </w:r>
             <w:r>
               <w:rPr>
@@ -4765,7 +4739,18 @@
                 <w:b/>
                 <w:lang w:val="en-US"/>
               </w:rPr>
-              <w:t>(Hybrid)</w:t>
+              <w:t>(</w:t>
+            </w:r>
+            <w:bookmarkStart w:id="0" w:name="_GoBack"/>
+            <w:bookmarkEnd w:id="0"/>
+            <w:r>
+              <w:rPr>
+                <w:rStyle w:val="22"/>
+                <w:rFonts w:hint="default"/>
+                <w:b/>
+                <w:lang w:val="en-US"/>
+              </w:rPr>
+              <w:t>Product Based) (Hybrid)</w:t>
             </w:r>
           </w:p>
           <w:p>
@@ -7330,7 +7315,7 @@
 </file>
 
 <file path=customXml/item2.xml><?xml version="1.0" encoding="utf-8"?>
-<b:Sources xmlns:b="http://schemas.openxmlformats.org/officeDocument/2006/bibliography" xmlns="http://schemas.openxmlformats.org/officeDocument/2006/bibliography" Version="6" SelectedStyle="\APASixthEditionOfficeOnline.xsl" StyleName="APA"/>
+<b:Sources xmlns:b="http://schemas.openxmlformats.org/officeDocument/2006/bibliography" xmlns="http://schemas.openxmlformats.org/officeDocument/2006/bibliography" SelectedStyle="\APASixthEditionOfficeOnline.xsl" StyleName="APA" Version="6"/>
 </file>
 
 <file path=customXml/itemProps1.xml><?xml version="1.0" encoding="utf-8"?>

</xml_diff>